<commit_message>
Final Project Part 2
</commit_message>
<xml_diff>
--- a/projects/final-project/02-experiment-writeup/Final Project Part 2 Writeup.docx
+++ b/projects/final-project/02-experiment-writeup/Final Project Part 2 Writeup.docx
@@ -4,6 +4,10 @@
   <w:body>
     <w:p>
       <w:pPr>
+        <w:tabs>
+          <w:tab w:val="left" w:pos="864"/>
+          <w:tab w:val="center" w:pos="4680"/>
+        </w:tabs>
         <w:spacing w:before="360" w:after="240"/>
         <w:jc w:val="center"/>
         <w:outlineLvl w:val="3"/>
@@ -11,39 +15,44 @@
           <w:rFonts w:ascii="Helvetica" w:eastAsia="Times New Roman" w:hAnsi="Helvetica" w:cs="Times New Roman"/>
           <w:b/>
           <w:bCs/>
-        </w:rPr>
-      </w:pPr>
+          <w:sz w:val="28"/>
+        </w:rPr>
+      </w:pPr>
+      <w:bookmarkStart w:id="0" w:name="_GoBack"/>
+      <w:bookmarkEnd w:id="0"/>
       <w:r>
         <w:rPr>
           <w:rFonts w:ascii="Helvetica" w:eastAsia="Times New Roman" w:hAnsi="Helvetica" w:cs="Times New Roman"/>
           <w:b/>
           <w:bCs/>
-        </w:rPr>
-        <w:t>Ha</w:t>
+          <w:sz w:val="28"/>
+        </w:rPr>
+        <w:t>Handwritten Digit</w:t>
       </w:r>
       <w:r>
         <w:rPr>
           <w:rFonts w:ascii="Helvetica" w:eastAsia="Times New Roman" w:hAnsi="Helvetica" w:cs="Times New Roman"/>
           <w:b/>
           <w:bCs/>
-        </w:rPr>
-        <w:t>ndwritten Digit</w:t>
-      </w:r>
-      <w:bookmarkStart w:id="0" w:name="_GoBack"/>
-      <w:bookmarkEnd w:id="0"/>
+          <w:sz w:val="28"/>
+        </w:rPr>
+        <w:t xml:space="preserve"> Recognition Machine Learning</w:t>
+      </w:r>
       <w:r>
         <w:rPr>
           <w:rFonts w:ascii="Helvetica" w:eastAsia="Times New Roman" w:hAnsi="Helvetica" w:cs="Times New Roman"/>
           <w:b/>
           <w:bCs/>
-        </w:rPr>
-        <w:t xml:space="preserve"> Recognition Machine Learning Project</w:t>
+          <w:sz w:val="28"/>
+        </w:rPr>
+        <w:t xml:space="preserve"> Project</w:t>
       </w:r>
       <w:r>
         <w:rPr>
           <w:rFonts w:ascii="Helvetica" w:eastAsia="Times New Roman" w:hAnsi="Helvetica" w:cs="Times New Roman"/>
           <w:b/>
           <w:bCs/>
+          <w:sz w:val="28"/>
         </w:rPr>
         <w:t xml:space="preserve"> </w:t>
       </w:r>
@@ -53,6 +62,7 @@
           <w:rFonts w:ascii="Helvetica" w:eastAsia="Times New Roman" w:hAnsi="Helvetica" w:cs="Times New Roman"/>
           <w:b/>
           <w:bCs/>
+          <w:sz w:val="28"/>
         </w:rPr>
         <w:t>Writeup</w:t>
       </w:r>
@@ -154,6 +164,13 @@
         </w:rPr>
         <w:t>.</w:t>
       </w:r>
+      <w:r>
+        <w:rPr>
+          <w:rFonts w:ascii="Helvetica" w:eastAsia="Times New Roman" w:hAnsi="Helvetica" w:cs="Times New Roman"/>
+          <w:shd w:val="clear" w:color="auto" w:fill="FFFFFF"/>
+        </w:rPr>
+        <w:br/>
+      </w:r>
     </w:p>
     <w:p>
       <w:pPr>
@@ -195,6 +212,13 @@
           <w:rFonts w:ascii="Helvetica" w:eastAsia="Times New Roman" w:hAnsi="Helvetica" w:cs="Times New Roman"/>
           <w:color w:val="24292E"/>
         </w:rPr>
+        <w:t xml:space="preserve"> (KNN)</w:t>
+      </w:r>
+      <w:r>
+        <w:rPr>
+          <w:rFonts w:ascii="Helvetica" w:eastAsia="Times New Roman" w:hAnsi="Helvetica" w:cs="Times New Roman"/>
+          <w:color w:val="24292E"/>
+        </w:rPr>
         <w:t xml:space="preserve"> and Random Forest</w:t>
       </w:r>
       <w:r>
@@ -209,7 +233,28 @@
           <w:rFonts w:ascii="Helvetica" w:eastAsia="Times New Roman" w:hAnsi="Helvetica" w:cs="Times New Roman"/>
           <w:color w:val="24292E"/>
         </w:rPr>
-        <w:t>.  Convolutional Neural Networking may potentially be incorporated to improve accuracy.</w:t>
+        <w:t>.  Convolutional Neural Networking</w:t>
+      </w:r>
+      <w:r>
+        <w:rPr>
+          <w:rFonts w:ascii="Helvetica" w:eastAsia="Times New Roman" w:hAnsi="Helvetica" w:cs="Times New Roman"/>
+          <w:color w:val="24292E"/>
+        </w:rPr>
+        <w:t xml:space="preserve"> (CNN)</w:t>
+      </w:r>
+      <w:r>
+        <w:rPr>
+          <w:rFonts w:ascii="Helvetica" w:eastAsia="Times New Roman" w:hAnsi="Helvetica" w:cs="Times New Roman"/>
+          <w:color w:val="24292E"/>
+        </w:rPr>
+        <w:t xml:space="preserve"> may potentially be incorporated to improve accuracy.</w:t>
+      </w:r>
+      <w:r>
+        <w:rPr>
+          <w:rFonts w:ascii="Helvetica" w:eastAsia="Times New Roman" w:hAnsi="Helvetica" w:cs="Times New Roman"/>
+          <w:color w:val="24292E"/>
+        </w:rPr>
+        <w:br/>
       </w:r>
     </w:p>
     <w:p>
@@ -243,19 +288,349 @@
         <w:rPr>
           <w:rFonts w:ascii="Helvetica" w:hAnsi="Helvetica"/>
         </w:rPr>
+        <w:t xml:space="preserve">The </w:t>
+      </w:r>
+      <w:r>
+        <w:rPr>
+          <w:rFonts w:ascii="Helvetica" w:hAnsi="Helvetica"/>
+        </w:rPr>
+        <w:t xml:space="preserve">data set is provided by </w:t>
+      </w:r>
+      <w:proofErr w:type="spellStart"/>
+      <w:r>
+        <w:rPr>
+          <w:rFonts w:ascii="Helvetica" w:hAnsi="Helvetica"/>
+        </w:rPr>
+        <w:t>Kaggle</w:t>
+      </w:r>
+      <w:proofErr w:type="spellEnd"/>
+      <w:r>
+        <w:rPr>
+          <w:rFonts w:ascii="Helvetica" w:hAnsi="Helvetica"/>
+        </w:rPr>
+        <w:t xml:space="preserve"> for their </w:t>
+      </w:r>
+      <w:hyperlink r:id="rId5" w:history="1">
+        <w:r>
+          <w:rPr>
+            <w:rStyle w:val="Hyperlink"/>
+            <w:rFonts w:ascii="Helvetica" w:hAnsi="Helvetica"/>
+          </w:rPr>
+          <w:t>Digit Recognizer</w:t>
+        </w:r>
+        <w:r>
+          <w:rPr>
+            <w:rStyle w:val="Hyperlink"/>
+            <w:rFonts w:ascii="Helvetica" w:hAnsi="Helvetica"/>
+          </w:rPr>
+          <w:t xml:space="preserve"> </w:t>
+        </w:r>
+        <w:r>
+          <w:rPr>
+            <w:rStyle w:val="Hyperlink"/>
+            <w:rFonts w:ascii="Helvetica" w:hAnsi="Helvetica"/>
+          </w:rPr>
+          <w:t>Machine Learning Competition</w:t>
+        </w:r>
+      </w:hyperlink>
+      <w:r>
+        <w:rPr>
+          <w:rFonts w:ascii="Helvetica" w:hAnsi="Helvetica"/>
+        </w:rPr>
+        <w:t>.  The data is broken into two sets: a training set and a test set</w:t>
+      </w:r>
+      <w:r>
+        <w:rPr>
+          <w:rFonts w:ascii="Helvetica" w:hAnsi="Helvetica"/>
+        </w:rPr>
+        <w:t xml:space="preserve"> with 42,000 and 28,000 images, respectively</w:t>
+      </w:r>
+      <w:r>
+        <w:rPr>
+          <w:rFonts w:ascii="Helvetica" w:hAnsi="Helvetica"/>
+        </w:rPr>
+        <w:t xml:space="preserve">.  The data sets are derived from the MNIST </w:t>
+      </w:r>
+      <w:r>
+        <w:rPr>
+          <w:rFonts w:ascii="Helvetica" w:hAnsi="Helvetica"/>
+        </w:rPr>
+        <w:t>database of handwritten digits</w:t>
+      </w:r>
+      <w:r>
+        <w:rPr>
+          <w:rFonts w:ascii="Helvetica" w:hAnsi="Helvetica"/>
+        </w:rPr>
+        <w:t>.</w:t>
+      </w:r>
+    </w:p>
+    <w:p>
+      <w:pPr>
+        <w:pStyle w:val="NormalWeb"/>
+        <w:numPr>
+          <w:ilvl w:val="1"/>
+          <w:numId w:val="1"/>
+        </w:numPr>
+        <w:shd w:val="clear" w:color="auto" w:fill="FFFFFF"/>
+        <w:spacing w:before="0" w:beforeAutospacing="0" w:after="158" w:afterAutospacing="0"/>
+        <w:textAlignment w:val="baseline"/>
+        <w:rPr>
+          <w:rStyle w:val="Hyperlink"/>
+          <w:rFonts w:ascii="Helvetica" w:hAnsi="Helvetica"/>
+        </w:rPr>
+      </w:pPr>
+      <w:r>
+        <w:rPr>
+          <w:rFonts w:ascii="Helvetica" w:hAnsi="Helvetica"/>
+        </w:rPr>
+        <w:fldChar w:fldCharType="begin"/>
+      </w:r>
+      <w:r>
+        <w:rPr>
+          <w:rFonts w:ascii="Helvetica" w:hAnsi="Helvetica"/>
+        </w:rPr>
+        <w:instrText xml:space="preserve"> HYPERLINK "https://www.kaggle.com/c/digit-recognizer/data" </w:instrText>
+      </w:r>
+      <w:r>
+        <w:rPr>
+          <w:rFonts w:ascii="Helvetica" w:hAnsi="Helvetica"/>
+        </w:rPr>
+      </w:r>
+      <w:r>
+        <w:rPr>
+          <w:rFonts w:ascii="Helvetica" w:hAnsi="Helvetica"/>
+        </w:rPr>
+        <w:fldChar w:fldCharType="separate"/>
+      </w:r>
+      <w:r>
+        <w:rPr>
+          <w:rStyle w:val="Hyperlink"/>
+          <w:rFonts w:ascii="Helvetica" w:hAnsi="Helvetica"/>
+        </w:rPr>
         <w:t>The data files contain gray-scale images of hand-drawn digits, from zero through nine.</w:t>
       </w:r>
       <w:r>
         <w:rPr>
+          <w:rStyle w:val="Hyperlink"/>
           <w:rFonts w:ascii="Helvetica" w:hAnsi="Helvetica"/>
         </w:rPr>
         <w:t xml:space="preserve"> </w:t>
       </w:r>
       <w:r>
         <w:rPr>
+          <w:rStyle w:val="Hyperlink"/>
           <w:rFonts w:ascii="Helvetica" w:hAnsi="Helvetica"/>
         </w:rPr>
         <w:t>Each image is 28 pixels in height and 28 pixels in width, for a total of 784 pixels in total. Each pixel has a single pixel-value associated with it, indicating the lightness or darkness of that pixel, with higher numbers meaning darker. This pixel-value is an integer between 0 and 255, inclusive.</w:t>
+      </w:r>
+    </w:p>
+    <w:p>
+      <w:pPr>
+        <w:pStyle w:val="ListParagraph"/>
+        <w:numPr>
+          <w:ilvl w:val="1"/>
+          <w:numId w:val="1"/>
+        </w:numPr>
+        <w:rPr>
+          <w:rFonts w:ascii="Times New Roman" w:eastAsia="Times New Roman" w:hAnsi="Times New Roman" w:cs="Times New Roman"/>
+        </w:rPr>
+      </w:pPr>
+      <w:r>
+        <w:rPr>
+          <w:rStyle w:val="Hyperlink"/>
+          <w:rFonts w:ascii="Helvetica" w:eastAsia="Times New Roman" w:hAnsi="Helvetica" w:cs="Times New Roman"/>
+          <w:shd w:val="clear" w:color="auto" w:fill="FFFFFF"/>
+        </w:rPr>
+        <w:t xml:space="preserve">Each pixel column in the training set has a name like </w:t>
+      </w:r>
+      <w:proofErr w:type="spellStart"/>
+      <w:r>
+        <w:rPr>
+          <w:rStyle w:val="Hyperlink"/>
+          <w:rFonts w:ascii="Helvetica" w:eastAsia="Times New Roman" w:hAnsi="Helvetica" w:cs="Times New Roman"/>
+          <w:shd w:val="clear" w:color="auto" w:fill="FFFFFF"/>
+        </w:rPr>
+        <w:t>pixelx</w:t>
+      </w:r>
+      <w:proofErr w:type="spellEnd"/>
+      <w:r>
+        <w:rPr>
+          <w:rStyle w:val="Hyperlink"/>
+          <w:rFonts w:ascii="Helvetica" w:eastAsia="Times New Roman" w:hAnsi="Helvetica" w:cs="Times New Roman"/>
+          <w:shd w:val="clear" w:color="auto" w:fill="FFFFFF"/>
+        </w:rPr>
+        <w:t xml:space="preserve">, where x is an integer between 0 and 783, inclusive. To locate this pixel on the image, suppose that we have decomposed x as x = </w:t>
+      </w:r>
+      <w:proofErr w:type="spellStart"/>
+      <w:r>
+        <w:rPr>
+          <w:rStyle w:val="Hyperlink"/>
+          <w:rFonts w:ascii="Helvetica" w:eastAsia="Times New Roman" w:hAnsi="Helvetica" w:cs="Times New Roman"/>
+          <w:shd w:val="clear" w:color="auto" w:fill="FFFFFF"/>
+        </w:rPr>
+        <w:t>i</w:t>
+      </w:r>
+      <w:proofErr w:type="spellEnd"/>
+      <w:r>
+        <w:rPr>
+          <w:rStyle w:val="Hyperlink"/>
+          <w:rFonts w:ascii="Helvetica" w:eastAsia="Times New Roman" w:hAnsi="Helvetica" w:cs="Times New Roman"/>
+          <w:shd w:val="clear" w:color="auto" w:fill="FFFFFF"/>
+        </w:rPr>
+        <w:t xml:space="preserve"> * 28 + j, where </w:t>
+      </w:r>
+      <w:proofErr w:type="spellStart"/>
+      <w:r>
+        <w:rPr>
+          <w:rStyle w:val="Hyperlink"/>
+          <w:rFonts w:ascii="Helvetica" w:eastAsia="Times New Roman" w:hAnsi="Helvetica" w:cs="Times New Roman"/>
+          <w:shd w:val="clear" w:color="auto" w:fill="FFFFFF"/>
+        </w:rPr>
+        <w:t>i</w:t>
+      </w:r>
+      <w:proofErr w:type="spellEnd"/>
+      <w:r>
+        <w:rPr>
+          <w:rStyle w:val="Hyperlink"/>
+          <w:rFonts w:ascii="Helvetica" w:eastAsia="Times New Roman" w:hAnsi="Helvetica" w:cs="Times New Roman"/>
+          <w:shd w:val="clear" w:color="auto" w:fill="FFFFFF"/>
+        </w:rPr>
+        <w:t xml:space="preserve"> and j are integers between 0 and 27, inclusive. Then </w:t>
+      </w:r>
+      <w:proofErr w:type="spellStart"/>
+      <w:r>
+        <w:rPr>
+          <w:rStyle w:val="Hyperlink"/>
+          <w:rFonts w:ascii="Helvetica" w:eastAsia="Times New Roman" w:hAnsi="Helvetica" w:cs="Times New Roman"/>
+          <w:shd w:val="clear" w:color="auto" w:fill="FFFFFF"/>
+        </w:rPr>
+        <w:t>pixelx</w:t>
+      </w:r>
+      <w:proofErr w:type="spellEnd"/>
+      <w:r>
+        <w:rPr>
+          <w:rStyle w:val="Hyperlink"/>
+          <w:rFonts w:ascii="Helvetica" w:eastAsia="Times New Roman" w:hAnsi="Helvetica" w:cs="Times New Roman"/>
+          <w:shd w:val="clear" w:color="auto" w:fill="FFFFFF"/>
+        </w:rPr>
+        <w:t xml:space="preserve"> is located on row </w:t>
+      </w:r>
+      <w:proofErr w:type="spellStart"/>
+      <w:r>
+        <w:rPr>
+          <w:rStyle w:val="Hyperlink"/>
+          <w:rFonts w:ascii="Helvetica" w:eastAsia="Times New Roman" w:hAnsi="Helvetica" w:cs="Times New Roman"/>
+          <w:shd w:val="clear" w:color="auto" w:fill="FFFFFF"/>
+        </w:rPr>
+        <w:t>i</w:t>
+      </w:r>
+      <w:proofErr w:type="spellEnd"/>
+      <w:r>
+        <w:rPr>
+          <w:rStyle w:val="Hyperlink"/>
+          <w:rFonts w:ascii="Helvetica" w:eastAsia="Times New Roman" w:hAnsi="Helvetica" w:cs="Times New Roman"/>
+          <w:shd w:val="clear" w:color="auto" w:fill="FFFFFF"/>
+        </w:rPr>
+        <w:t xml:space="preserve"> and column j of a 28 x 28 matrix, (indexing by zero).</w:t>
+      </w:r>
+      <w:r>
+        <w:rPr>
+          <w:rStyle w:val="Hyperlink"/>
+          <w:rFonts w:ascii="Helvetica" w:eastAsia="Times New Roman" w:hAnsi="Helvetica" w:cs="Times New Roman"/>
+          <w:shd w:val="clear" w:color="auto" w:fill="FFFFFF"/>
+        </w:rPr>
+        <w:br/>
+      </w:r>
+      <w:r>
+        <w:rPr>
+          <w:rFonts w:ascii="Helvetica" w:hAnsi="Helvetica" w:cs="Times New Roman"/>
+        </w:rPr>
+        <w:fldChar w:fldCharType="end"/>
+      </w:r>
+    </w:p>
+    <w:p>
+      <w:pPr>
+        <w:pStyle w:val="ListParagraph"/>
+        <w:numPr>
+          <w:ilvl w:val="0"/>
+          <w:numId w:val="1"/>
+        </w:numPr>
+        <w:rPr>
+          <w:rFonts w:ascii="Times New Roman" w:eastAsia="Times New Roman" w:hAnsi="Times New Roman" w:cs="Times New Roman"/>
+          <w:b/>
+        </w:rPr>
+      </w:pPr>
+      <w:r>
+        <w:rPr>
+          <w:rFonts w:ascii="Helvetica" w:eastAsia="Times New Roman" w:hAnsi="Helvetica" w:cs="Times New Roman"/>
+          <w:b/>
+          <w:shd w:val="clear" w:color="auto" w:fill="FFFFFF"/>
+        </w:rPr>
+        <w:t>Challenges:</w:t>
+      </w:r>
+      <w:r>
+        <w:rPr>
+          <w:rFonts w:ascii="Helvetica" w:eastAsia="Times New Roman" w:hAnsi="Helvetica" w:cs="Times New Roman"/>
+          <w:b/>
+          <w:shd w:val="clear" w:color="auto" w:fill="FFFFFF"/>
+        </w:rPr>
+        <w:t xml:space="preserve">  </w:t>
+      </w:r>
+      <w:r>
+        <w:rPr>
+          <w:rFonts w:ascii="Helvetica" w:eastAsia="Times New Roman" w:hAnsi="Helvetica" w:cs="Times New Roman"/>
+          <w:shd w:val="clear" w:color="auto" w:fill="FFFFFF"/>
+        </w:rPr>
+        <w:t xml:space="preserve">The </w:t>
+      </w:r>
+      <w:r>
+        <w:rPr>
+          <w:rFonts w:ascii="Helvetica" w:eastAsia="Times New Roman" w:hAnsi="Helvetica" w:cs="Times New Roman"/>
+          <w:shd w:val="clear" w:color="auto" w:fill="FFFFFF"/>
+        </w:rPr>
+        <w:t xml:space="preserve">vast disparity of the handwriting samples will present some challenges to any </w:t>
+      </w:r>
+      <w:r>
+        <w:rPr>
+          <w:rFonts w:ascii="Helvetica" w:eastAsia="Times New Roman" w:hAnsi="Helvetica" w:cs="Times New Roman"/>
+          <w:shd w:val="clear" w:color="auto" w:fill="FFFFFF"/>
+        </w:rPr>
+        <w:t xml:space="preserve">classification </w:t>
+      </w:r>
+      <w:r>
+        <w:rPr>
+          <w:rFonts w:ascii="Helvetica" w:eastAsia="Times New Roman" w:hAnsi="Helvetica" w:cs="Times New Roman"/>
+          <w:shd w:val="clear" w:color="auto" w:fill="FFFFFF"/>
+        </w:rPr>
+        <w:t>algorithm</w:t>
+      </w:r>
+      <w:r>
+        <w:rPr>
+          <w:rFonts w:ascii="Helvetica" w:eastAsia="Times New Roman" w:hAnsi="Helvetica" w:cs="Times New Roman"/>
+          <w:shd w:val="clear" w:color="auto" w:fill="FFFFFF"/>
+        </w:rPr>
+        <w:t>.</w:t>
+      </w:r>
+      <w:r>
+        <w:rPr>
+          <w:rFonts w:ascii="Helvetica" w:eastAsia="Times New Roman" w:hAnsi="Helvetica" w:cs="Times New Roman"/>
+          <w:shd w:val="clear" w:color="auto" w:fill="FFFFFF"/>
+        </w:rPr>
+        <w:t xml:space="preserve">  The data, however, is complete and has been widely used.</w:t>
+      </w:r>
+      <w:r>
+        <w:rPr>
+          <w:rFonts w:ascii="Helvetica" w:eastAsia="Times New Roman" w:hAnsi="Helvetica" w:cs="Times New Roman"/>
+          <w:shd w:val="clear" w:color="auto" w:fill="FFFFFF"/>
+        </w:rPr>
+        <w:t xml:space="preserve">  </w:t>
+      </w:r>
+      <w:r>
+        <w:rPr>
+          <w:rFonts w:ascii="Helvetica" w:eastAsia="Times New Roman" w:hAnsi="Helvetica" w:cs="Times New Roman"/>
+          <w:shd w:val="clear" w:color="auto" w:fill="FFFFFF"/>
+        </w:rPr>
+        <w:br/>
       </w:r>
     </w:p>
     <w:p>
@@ -291,7 +666,63 @@
           <w:rFonts w:ascii="Helvetica" w:eastAsia="Times New Roman" w:hAnsi="Helvetica" w:cs="Times New Roman"/>
           <w:color w:val="24292E"/>
         </w:rPr>
-        <w:t xml:space="preserve">Benchmarks from highly successful projects similar to this range from 97-100% accuracy. </w:t>
+        <w:t xml:space="preserve">This data set is </w:t>
+      </w:r>
+      <w:r>
+        <w:rPr>
+          <w:rFonts w:ascii="Helvetica" w:eastAsia="Times New Roman" w:hAnsi="Helvetica" w:cs="Times New Roman"/>
+          <w:color w:val="24292E"/>
+        </w:rPr>
+        <w:t xml:space="preserve">widely cited in data science and machine learning literature as it is a benchmark for classification algorithms. </w:t>
+      </w:r>
+      <w:r>
+        <w:rPr>
+          <w:rFonts w:ascii="Helvetica" w:eastAsia="Times New Roman" w:hAnsi="Helvetica" w:cs="Times New Roman"/>
+          <w:color w:val="24292E"/>
+        </w:rPr>
+        <w:t>Benchmarks for KNN algorithms range from 95-</w:t>
+      </w:r>
+      <w:r>
+        <w:rPr>
+          <w:rFonts w:ascii="Helvetica" w:eastAsia="Times New Roman" w:hAnsi="Helvetica" w:cs="Times New Roman"/>
+          <w:color w:val="24292E"/>
+        </w:rPr>
+        <w:t xml:space="preserve">99.4 accuracy.  CNN algorithms generally perform better </w:t>
+      </w:r>
+      <w:r>
+        <w:rPr>
+          <w:rFonts w:ascii="Helvetica" w:eastAsia="Times New Roman" w:hAnsi="Helvetica" w:cs="Times New Roman"/>
+          <w:color w:val="24292E"/>
+        </w:rPr>
+        <w:t>ranging</w:t>
+      </w:r>
+      <w:r>
+        <w:rPr>
+          <w:rFonts w:ascii="Helvetica" w:eastAsia="Times New Roman" w:hAnsi="Helvetica" w:cs="Times New Roman"/>
+          <w:color w:val="24292E"/>
+        </w:rPr>
+        <w:t xml:space="preserve"> from 9</w:t>
+      </w:r>
+      <w:r>
+        <w:rPr>
+          <w:rFonts w:ascii="Helvetica" w:eastAsia="Times New Roman" w:hAnsi="Helvetica" w:cs="Times New Roman"/>
+          <w:color w:val="24292E"/>
+        </w:rPr>
+        <w:t>8.3</w:t>
+      </w:r>
+      <w:r>
+        <w:rPr>
+          <w:rFonts w:ascii="Helvetica" w:eastAsia="Times New Roman" w:hAnsi="Helvetica" w:cs="Times New Roman"/>
+          <w:color w:val="24292E"/>
+        </w:rPr>
+        <w:t xml:space="preserve">-100% accuracy. </w:t>
+      </w:r>
+      <w:r>
+        <w:rPr>
+          <w:rFonts w:ascii="Helvetica" w:eastAsia="Times New Roman" w:hAnsi="Helvetica" w:cs="Times New Roman"/>
+          <w:color w:val="24292E"/>
+        </w:rPr>
+        <w:br/>
       </w:r>
     </w:p>
     <w:p>
@@ -338,10 +769,17 @@
         <w:rPr>
           <w:rFonts w:ascii="Helvetica" w:eastAsia="Times New Roman" w:hAnsi="Helvetica" w:cs="Times New Roman"/>
           <w:color w:val="24292E"/>
+          <w:sz w:val="22"/>
         </w:rPr>
       </w:pPr>
     </w:p>
-    <w:p/>
+    <w:p>
+      <w:pPr>
+        <w:rPr>
+          <w:sz w:val="22"/>
+        </w:rPr>
+      </w:pPr>
+    </w:p>
     <w:sectPr>
       <w:pgSz w:w="12240" w:h="15840"/>
       <w:pgMar w:top="1440" w:right="1440" w:bottom="1440" w:left="1440" w:header="720" w:footer="720" w:gutter="0"/>
@@ -970,7 +1408,6 @@
     <w:name w:val="Normal (Web)"/>
     <w:basedOn w:val="Normal"/>
     <w:uiPriority w:val="99"/>
-    <w:semiHidden/>
     <w:unhideWhenUsed/>
     <w:rsid w:val="00A05948"/>
     <w:pPr>
@@ -1001,6 +1438,29 @@
       <w:ind w:left="720"/>
       <w:contextualSpacing/>
     </w:pPr>
+  </w:style>
+  <w:style w:type="character" w:styleId="Hyperlink">
+    <w:name w:val="Hyperlink"/>
+    <w:basedOn w:val="DefaultParagraphFont"/>
+    <w:uiPriority w:val="99"/>
+    <w:unhideWhenUsed/>
+    <w:rsid w:val="00DB6D3A"/>
+    <w:rPr>
+      <w:color w:val="0563C1" w:themeColor="hyperlink"/>
+      <w:u w:val="single"/>
+    </w:rPr>
+  </w:style>
+  <w:style w:type="character" w:styleId="FollowedHyperlink">
+    <w:name w:val="FollowedHyperlink"/>
+    <w:basedOn w:val="DefaultParagraphFont"/>
+    <w:uiPriority w:val="99"/>
+    <w:semiHidden/>
+    <w:unhideWhenUsed/>
+    <w:rsid w:val="00815925"/>
+    <w:rPr>
+      <w:color w:val="954F72" w:themeColor="followedHyperlink"/>
+      <w:u w:val="single"/>
+    </w:rPr>
   </w:style>
 </w:styles>
 </file>

</xml_diff>